<commit_message>
edited diagram and renamed it to UC4 and put UC4 in 22something word file
</commit_message>
<xml_diff>
--- a/word file/קובץ תשובת המרצה לעבודה 22586.docx
+++ b/word file/קובץ תשובת המרצה לעבודה 22586.docx
@@ -78,7 +78,25 @@
           <w:szCs w:val="24"/>
           <w:rtl/>
         </w:rPr>
-        <w:t xml:space="preserve"> חוזר מנהל מה"ט – </w:t>
+        <w:t xml:space="preserve"> חוזר מנהל </w:t>
+      </w:r>
+      <w:proofErr w:type="spellStart"/>
+      <w:r>
+        <w:rPr>
+          <w:sz w:val="24"/>
+          <w:szCs w:val="24"/>
+          <w:rtl/>
+        </w:rPr>
+        <w:t>מה"ט</w:t>
+      </w:r>
+      <w:proofErr w:type="spellEnd"/>
+      <w:r>
+        <w:rPr>
+          <w:sz w:val="24"/>
+          <w:szCs w:val="24"/>
+          <w:rtl/>
+        </w:rPr>
+        <w:t xml:space="preserve"> – </w:t>
       </w:r>
       <w:r>
         <w:rPr>
@@ -631,6 +649,7 @@
         </w:rPr>
         <w:t xml:space="preserve">שם המכללה  </w:t>
       </w:r>
+      <w:proofErr w:type="spellStart"/>
       <w:r>
         <w:rPr>
           <w:sz w:val="24"/>
@@ -638,7 +657,17 @@
           <w:u w:val="single" w:color="000000"/>
           <w:rtl/>
         </w:rPr>
-        <w:t xml:space="preserve">המכללה הטכנולוגית נוף הגליל </w:t>
+        <w:t>המכללה</w:t>
+      </w:r>
+      <w:proofErr w:type="spellEnd"/>
+      <w:r>
+        <w:rPr>
+          <w:sz w:val="24"/>
+          <w:szCs w:val="24"/>
+          <w:u w:val="single" w:color="000000"/>
+          <w:rtl/>
+        </w:rPr>
+        <w:t xml:space="preserve"> הטכנולוגית נוף הגליל </w:t>
       </w:r>
       <w:r>
         <w:rPr>
@@ -1197,12 +1226,21 @@
                 <w:szCs w:val="24"/>
               </w:rPr>
             </w:pPr>
-            <w:r>
-              <w:rPr>
-                <w:sz w:val="24"/>
-                <w:szCs w:val="24"/>
-              </w:rPr>
-              <w:t>Bsc / Mba</w:t>
+            <w:proofErr w:type="spellStart"/>
+            <w:r>
+              <w:rPr>
+                <w:sz w:val="24"/>
+                <w:szCs w:val="24"/>
+              </w:rPr>
+              <w:t>Bsc</w:t>
+            </w:r>
+            <w:proofErr w:type="spellEnd"/>
+            <w:r>
+              <w:rPr>
+                <w:sz w:val="24"/>
+                <w:szCs w:val="24"/>
+              </w:rPr>
+              <w:t xml:space="preserve"> / Mba</w:t>
             </w:r>
           </w:p>
         </w:tc>
@@ -1253,13 +1291,23 @@
                 <w:szCs w:val="24"/>
               </w:rPr>
             </w:pPr>
-            <w:r>
-              <w:rPr>
-                <w:sz w:val="24"/>
-                <w:szCs w:val="24"/>
-                <w:rtl/>
-              </w:rPr>
-              <w:t xml:space="preserve">יקינטון 23 חיפה </w:t>
+            <w:proofErr w:type="spellStart"/>
+            <w:r>
+              <w:rPr>
+                <w:sz w:val="24"/>
+                <w:szCs w:val="24"/>
+                <w:rtl/>
+              </w:rPr>
+              <w:t>יקינטון</w:t>
+            </w:r>
+            <w:proofErr w:type="spellEnd"/>
+            <w:r>
+              <w:rPr>
+                <w:sz w:val="24"/>
+                <w:szCs w:val="24"/>
+                <w:rtl/>
+              </w:rPr>
+              <w:t xml:space="preserve"> 23 חיפה </w:t>
             </w:r>
           </w:p>
         </w:tc>
@@ -1480,8 +1528,18 @@
           <w:szCs w:val="24"/>
           <w:rtl/>
         </w:rPr>
-        <w:t>חתימת הסטודנט               חתימת המנחה האישי           חתימת הגורם המקצועי מטעם מה"ט</w:t>
-      </w:r>
+        <w:t xml:space="preserve">חתימת הסטודנט               חתימת המנחה האישי           חתימת הגורם המקצועי מטעם </w:t>
+      </w:r>
+      <w:proofErr w:type="spellStart"/>
+      <w:r>
+        <w:rPr>
+          <w:sz w:val="24"/>
+          <w:szCs w:val="24"/>
+          <w:rtl/>
+        </w:rPr>
+        <w:t>מה"ט</w:t>
+      </w:r>
+      <w:proofErr w:type="spellEnd"/>
     </w:p>
     <w:p>
       <w:pPr>
@@ -1541,7 +1599,7 @@
     </w:p>
     <w:p>
       <w:pPr>
-        <w:pStyle w:val="1"/>
+        <w:pStyle w:val="Heading1"/>
         <w:rPr>
           <w:sz w:val="24"/>
           <w:szCs w:val="24"/>
@@ -1617,7 +1675,7 @@
     </w:p>
     <w:p>
       <w:pPr>
-        <w:pStyle w:val="1"/>
+        <w:pStyle w:val="Heading1"/>
         <w:rPr>
           <w:sz w:val="24"/>
           <w:szCs w:val="24"/>
@@ -1642,7 +1700,7 @@
     </w:p>
     <w:p>
       <w:pPr>
-        <w:pStyle w:val="2"/>
+        <w:pStyle w:val="Heading2"/>
         <w:rPr>
           <w:sz w:val="24"/>
           <w:szCs w:val="24"/>
@@ -1769,7 +1827,7 @@
     </w:p>
     <w:p>
       <w:pPr>
-        <w:pStyle w:val="2"/>
+        <w:pStyle w:val="Heading2"/>
         <w:rPr>
           <w:sz w:val="24"/>
           <w:szCs w:val="24"/>
@@ -1991,7 +2049,7 @@
     </w:p>
     <w:p>
       <w:pPr>
-        <w:pStyle w:val="1"/>
+        <w:pStyle w:val="Heading1"/>
         <w:rPr>
           <w:color w:val="32074F"/>
           <w:sz w:val="24"/>
@@ -2306,7 +2364,7 @@
     </w:p>
     <w:p>
       <w:pPr>
-        <w:pStyle w:val="1"/>
+        <w:pStyle w:val="Heading1"/>
         <w:rPr>
           <w:sz w:val="24"/>
           <w:szCs w:val="24"/>
@@ -2446,7 +2504,7 @@
     </w:p>
     <w:p>
       <w:pPr>
-        <w:pStyle w:val="1"/>
+        <w:pStyle w:val="Heading1"/>
         <w:rPr>
           <w:sz w:val="24"/>
           <w:szCs w:val="24"/>
@@ -2464,7 +2522,7 @@
     </w:p>
     <w:p>
       <w:pPr>
-        <w:pStyle w:val="2"/>
+        <w:pStyle w:val="Heading2"/>
         <w:rPr>
           <w:sz w:val="24"/>
           <w:szCs w:val="24"/>
@@ -2579,7 +2637,7 @@
     </w:p>
     <w:p>
       <w:pPr>
-        <w:pStyle w:val="2"/>
+        <w:pStyle w:val="Heading2"/>
         <w:rPr>
           <w:sz w:val="24"/>
           <w:szCs w:val="24"/>
@@ -2597,7 +2655,7 @@
     </w:p>
     <w:tbl>
       <w:tblPr>
-        <w:tblStyle w:val="a6"/>
+        <w:tblStyle w:val="TableGrid0"/>
         <w:tblpPr w:leftFromText="180" w:rightFromText="180" w:vertAnchor="text" w:tblpXSpec="center" w:tblpY="1"/>
         <w:tblOverlap w:val="never"/>
         <w:bidiVisual/>
@@ -3366,6 +3424,7 @@
               </w:rPr>
               <w:t xml:space="preserve"> של  </w:t>
             </w:r>
+            <w:proofErr w:type="spellStart"/>
             <w:r>
               <w:rPr>
                 <w:sz w:val="24"/>
@@ -3373,6 +3432,7 @@
               </w:rPr>
               <w:t>BCrypt</w:t>
             </w:r>
+            <w:proofErr w:type="spellEnd"/>
             <w:r>
               <w:rPr>
                 <w:sz w:val="24"/>
@@ -3618,7 +3678,7 @@
     </w:p>
     <w:tbl>
       <w:tblPr>
-        <w:tblStyle w:val="a6"/>
+        <w:tblStyle w:val="TableGrid0"/>
         <w:tblpPr w:leftFromText="180" w:rightFromText="180" w:vertAnchor="text" w:tblpXSpec="center" w:tblpY="1"/>
         <w:tblOverlap w:val="never"/>
         <w:bidiVisual/>
@@ -5196,7 +5256,7 @@
     </w:p>
     <w:tbl>
       <w:tblPr>
-        <w:tblStyle w:val="a6"/>
+        <w:tblStyle w:val="TableGrid0"/>
         <w:tblpPr w:leftFromText="180" w:rightFromText="180" w:vertAnchor="text" w:tblpXSpec="center" w:tblpY="1"/>
         <w:tblOverlap w:val="never"/>
         <w:bidiVisual/>
@@ -5366,7 +5426,7 @@
           </w:p>
           <w:p>
             <w:pPr>
-              <w:pStyle w:val="a3"/>
+              <w:pStyle w:val="ListParagraph"/>
               <w:numPr>
                 <w:ilvl w:val="0"/>
                 <w:numId w:val="6"/>
@@ -5416,7 +5476,7 @@
           </w:p>
           <w:p>
             <w:pPr>
-              <w:pStyle w:val="a3"/>
+              <w:pStyle w:val="ListParagraph"/>
               <w:numPr>
                 <w:ilvl w:val="0"/>
                 <w:numId w:val="6"/>
@@ -5450,7 +5510,7 @@
           </w:p>
           <w:p>
             <w:pPr>
-              <w:pStyle w:val="a3"/>
+              <w:pStyle w:val="ListParagraph"/>
               <w:numPr>
                 <w:ilvl w:val="0"/>
                 <w:numId w:val="6"/>
@@ -5475,7 +5535,7 @@
           </w:p>
           <w:p>
             <w:pPr>
-              <w:pStyle w:val="a3"/>
+              <w:pStyle w:val="ListParagraph"/>
               <w:numPr>
                 <w:ilvl w:val="0"/>
                 <w:numId w:val="6"/>
@@ -5508,7 +5568,7 @@
           </w:p>
           <w:p>
             <w:pPr>
-              <w:pStyle w:val="a3"/>
+              <w:pStyle w:val="ListParagraph"/>
               <w:numPr>
                 <w:ilvl w:val="0"/>
                 <w:numId w:val="6"/>
@@ -5541,7 +5601,7 @@
           </w:p>
           <w:p>
             <w:pPr>
-              <w:pStyle w:val="a3"/>
+              <w:pStyle w:val="ListParagraph"/>
               <w:numPr>
                 <w:ilvl w:val="0"/>
                 <w:numId w:val="6"/>
@@ -5583,7 +5643,7 @@
           </w:p>
           <w:p>
             <w:pPr>
-              <w:pStyle w:val="a3"/>
+              <w:pStyle w:val="ListParagraph"/>
               <w:numPr>
                 <w:ilvl w:val="0"/>
                 <w:numId w:val="6"/>
@@ -5616,7 +5676,7 @@
           </w:p>
           <w:p>
             <w:pPr>
-              <w:pStyle w:val="a3"/>
+              <w:pStyle w:val="ListParagraph"/>
               <w:numPr>
                 <w:ilvl w:val="0"/>
                 <w:numId w:val="6"/>
@@ -5666,7 +5726,7 @@
           </w:p>
           <w:p>
             <w:pPr>
-              <w:pStyle w:val="a3"/>
+              <w:pStyle w:val="ListParagraph"/>
               <w:numPr>
                 <w:ilvl w:val="0"/>
                 <w:numId w:val="6"/>
@@ -5716,7 +5776,7 @@
           </w:p>
           <w:p>
             <w:pPr>
-              <w:pStyle w:val="a3"/>
+              <w:pStyle w:val="ListParagraph"/>
               <w:numPr>
                 <w:ilvl w:val="0"/>
                 <w:numId w:val="6"/>
@@ -5765,7 +5825,7 @@
           </w:p>
           <w:p>
             <w:pPr>
-              <w:pStyle w:val="a3"/>
+              <w:pStyle w:val="ListParagraph"/>
               <w:numPr>
                 <w:ilvl w:val="0"/>
                 <w:numId w:val="6"/>
@@ -5825,7 +5885,7 @@
           </w:p>
           <w:p>
             <w:pPr>
-              <w:pStyle w:val="a3"/>
+              <w:pStyle w:val="ListParagraph"/>
               <w:numPr>
                 <w:ilvl w:val="0"/>
                 <w:numId w:val="6"/>
@@ -5885,7 +5945,7 @@
           </w:p>
           <w:p>
             <w:pPr>
-              <w:pStyle w:val="a3"/>
+              <w:pStyle w:val="ListParagraph"/>
               <w:numPr>
                 <w:ilvl w:val="0"/>
                 <w:numId w:val="6"/>
@@ -5945,7 +6005,7 @@
           </w:p>
           <w:p>
             <w:pPr>
-              <w:pStyle w:val="a3"/>
+              <w:pStyle w:val="ListParagraph"/>
               <w:numPr>
                 <w:ilvl w:val="0"/>
                 <w:numId w:val="6"/>
@@ -5997,7 +6057,7 @@
           </w:p>
           <w:p>
             <w:pPr>
-              <w:pStyle w:val="a3"/>
+              <w:pStyle w:val="ListParagraph"/>
               <w:numPr>
                 <w:ilvl w:val="0"/>
                 <w:numId w:val="6"/>
@@ -6057,7 +6117,7 @@
           </w:p>
           <w:p>
             <w:pPr>
-              <w:pStyle w:val="a3"/>
+              <w:pStyle w:val="ListParagraph"/>
               <w:numPr>
                 <w:ilvl w:val="0"/>
                 <w:numId w:val="6"/>
@@ -6324,7 +6384,7 @@
           </w:p>
           <w:p>
             <w:pPr>
-              <w:pStyle w:val="a3"/>
+              <w:pStyle w:val="ListParagraph"/>
               <w:numPr>
                 <w:ilvl w:val="0"/>
                 <w:numId w:val="5"/>
@@ -6349,7 +6409,7 @@
           </w:p>
           <w:p>
             <w:pPr>
-              <w:pStyle w:val="a3"/>
+              <w:pStyle w:val="ListParagraph"/>
               <w:numPr>
                 <w:ilvl w:val="0"/>
                 <w:numId w:val="5"/>
@@ -6375,7 +6435,7 @@
           </w:p>
           <w:p>
             <w:pPr>
-              <w:pStyle w:val="a3"/>
+              <w:pStyle w:val="ListParagraph"/>
               <w:numPr>
                 <w:ilvl w:val="0"/>
                 <w:numId w:val="5"/>
@@ -6400,7 +6460,7 @@
           </w:p>
           <w:p>
             <w:pPr>
-              <w:pStyle w:val="a3"/>
+              <w:pStyle w:val="ListParagraph"/>
               <w:numPr>
                 <w:ilvl w:val="0"/>
                 <w:numId w:val="5"/>
@@ -6421,7 +6481,27 @@
                 <w:szCs w:val="24"/>
                 <w:rtl/>
               </w:rPr>
-              <w:t>פרטי שולחנות המסעדה (כמה אנשים יכולים לשבת וכו..)</w:t>
+              <w:t xml:space="preserve">פרטי שולחנות המסעדה (כמה אנשים יכולים לשבת </w:t>
+            </w:r>
+            <w:proofErr w:type="spellStart"/>
+            <w:r>
+              <w:rPr>
+                <w:rFonts w:ascii="David" w:hAnsi="David" w:cs="David"/>
+                <w:sz w:val="24"/>
+                <w:szCs w:val="24"/>
+                <w:rtl/>
+              </w:rPr>
+              <w:t>וכו</w:t>
+            </w:r>
+            <w:proofErr w:type="spellEnd"/>
+            <w:r>
+              <w:rPr>
+                <w:rFonts w:ascii="David" w:hAnsi="David" w:cs="David"/>
+                <w:sz w:val="24"/>
+                <w:szCs w:val="24"/>
+                <w:rtl/>
+              </w:rPr>
+              <w:t>..)</w:t>
             </w:r>
             <w:r>
               <w:rPr>
@@ -6653,7 +6733,7 @@
     </w:p>
     <w:tbl>
       <w:tblPr>
-        <w:tblStyle w:val="a6"/>
+        <w:tblStyle w:val="TableGrid0"/>
         <w:tblpPr w:leftFromText="180" w:rightFromText="180" w:vertAnchor="text" w:tblpXSpec="center" w:tblpY="1"/>
         <w:tblOverlap w:val="never"/>
         <w:bidiVisual/>
@@ -7028,7 +7108,7 @@
           </w:p>
           <w:p>
             <w:pPr>
-              <w:pStyle w:val="a3"/>
+              <w:pStyle w:val="ListParagraph"/>
               <w:numPr>
                 <w:ilvl w:val="0"/>
                 <w:numId w:val="7"/>
@@ -7052,7 +7132,7 @@
           </w:p>
           <w:p>
             <w:pPr>
-              <w:pStyle w:val="a3"/>
+              <w:pStyle w:val="ListParagraph"/>
               <w:numPr>
                 <w:ilvl w:val="0"/>
                 <w:numId w:val="7"/>
@@ -7076,7 +7156,7 @@
           </w:p>
           <w:p>
             <w:pPr>
-              <w:pStyle w:val="a3"/>
+              <w:pStyle w:val="ListParagraph"/>
               <w:numPr>
                 <w:ilvl w:val="0"/>
                 <w:numId w:val="7"/>
@@ -7100,7 +7180,7 @@
           </w:p>
           <w:p>
             <w:pPr>
-              <w:pStyle w:val="a3"/>
+              <w:pStyle w:val="ListParagraph"/>
               <w:numPr>
                 <w:ilvl w:val="0"/>
                 <w:numId w:val="7"/>
@@ -7205,7 +7285,7 @@
     </w:p>
     <w:p>
       <w:pPr>
-        <w:pStyle w:val="1"/>
+        <w:pStyle w:val="Heading1"/>
         <w:rPr>
           <w:sz w:val="24"/>
           <w:szCs w:val="24"/>
@@ -7230,7 +7310,7 @@
     </w:p>
     <w:p>
       <w:pPr>
-        <w:pStyle w:val="1"/>
+        <w:pStyle w:val="Heading1"/>
         <w:rPr>
           <w:sz w:val="24"/>
           <w:szCs w:val="24"/>
@@ -7255,7 +7335,7 @@
     </w:p>
     <w:p>
       <w:pPr>
-        <w:pStyle w:val="2"/>
+        <w:pStyle w:val="Heading2"/>
         <w:rPr>
           <w:sz w:val="24"/>
           <w:szCs w:val="24"/>
@@ -7359,7 +7439,7 @@
     </w:p>
     <w:p>
       <w:pPr>
-        <w:pStyle w:val="a3"/>
+        <w:pStyle w:val="ListParagraph"/>
         <w:ind w:left="367"/>
         <w:rPr>
           <w:rFonts w:ascii="David" w:hAnsi="David" w:cs="David"/>
@@ -7408,7 +7488,7 @@
     </w:p>
     <w:p>
       <w:pPr>
-        <w:pStyle w:val="a3"/>
+        <w:pStyle w:val="ListParagraph"/>
         <w:ind w:left="367"/>
         <w:rPr>
           <w:rFonts w:ascii="David" w:hAnsi="David" w:cs="David"/>
@@ -7617,7 +7697,7 @@
     </w:p>
     <w:p>
       <w:pPr>
-        <w:pStyle w:val="a3"/>
+        <w:pStyle w:val="ListParagraph"/>
         <w:ind w:left="367"/>
         <w:rPr>
           <w:rFonts w:ascii="David" w:hAnsi="David" w:cs="David"/>
@@ -7630,7 +7710,7 @@
     </w:p>
     <w:p>
       <w:pPr>
-        <w:pStyle w:val="a3"/>
+        <w:pStyle w:val="ListParagraph"/>
         <w:ind w:left="367"/>
         <w:rPr>
           <w:rFonts w:ascii="David" w:hAnsi="David" w:cs="David"/>
@@ -7642,7 +7722,7 @@
     </w:p>
     <w:p>
       <w:pPr>
-        <w:pStyle w:val="a3"/>
+        <w:pStyle w:val="ListParagraph"/>
         <w:ind w:left="367"/>
         <w:rPr>
           <w:rFonts w:ascii="David" w:hAnsi="David" w:cs="David"/>
@@ -7758,7 +7838,7 @@
     </w:p>
     <w:p>
       <w:pPr>
-        <w:pStyle w:val="a3"/>
+        <w:pStyle w:val="ListParagraph"/>
         <w:ind w:left="367"/>
         <w:rPr>
           <w:rFonts w:ascii="David" w:hAnsi="David" w:cs="David"/>
@@ -7967,7 +8047,7 @@
     </w:p>
     <w:p>
       <w:pPr>
-        <w:pStyle w:val="a3"/>
+        <w:pStyle w:val="ListParagraph"/>
         <w:ind w:left="367"/>
         <w:rPr>
           <w:rFonts w:ascii="David" w:hAnsi="David" w:cs="David"/>
@@ -8037,7 +8117,7 @@
     </w:p>
     <w:p>
       <w:pPr>
-        <w:pStyle w:val="a3"/>
+        <w:pStyle w:val="ListParagraph"/>
         <w:ind w:left="367"/>
         <w:rPr>
           <w:rFonts w:ascii="David" w:hAnsi="David" w:cs="David"/>
@@ -8059,7 +8139,7 @@
     </w:p>
     <w:p>
       <w:pPr>
-        <w:pStyle w:val="a3"/>
+        <w:pStyle w:val="ListParagraph"/>
         <w:ind w:left="367"/>
         <w:rPr>
           <w:rFonts w:ascii="David" w:hAnsi="David" w:cs="David"/>
@@ -8126,7 +8206,7 @@
     </w:p>
     <w:p>
       <w:pPr>
-        <w:pStyle w:val="a3"/>
+        <w:pStyle w:val="ListParagraph"/>
         <w:ind w:left="367"/>
         <w:rPr>
           <w:rFonts w:ascii="David" w:hAnsi="David" w:cs="David"/>
@@ -8229,7 +8309,7 @@
     </w:p>
     <w:p>
       <w:pPr>
-        <w:pStyle w:val="a3"/>
+        <w:pStyle w:val="ListParagraph"/>
         <w:ind w:left="367"/>
         <w:rPr>
           <w:rFonts w:ascii="David" w:hAnsi="David" w:cs="David"/>
@@ -8401,7 +8481,7 @@
     </w:p>
     <w:p>
       <w:pPr>
-        <w:pStyle w:val="a3"/>
+        <w:pStyle w:val="ListParagraph"/>
         <w:ind w:left="367"/>
         <w:rPr>
           <w:rFonts w:ascii="David" w:hAnsi="David" w:cs="David"/>
@@ -8422,7 +8502,7 @@
     </w:p>
     <w:p>
       <w:pPr>
-        <w:pStyle w:val="a3"/>
+        <w:pStyle w:val="ListParagraph"/>
         <w:ind w:left="367"/>
         <w:rPr>
           <w:rFonts w:ascii="David" w:hAnsi="David" w:cs="David"/>
@@ -8727,7 +8807,7 @@
     </w:p>
     <w:p>
       <w:pPr>
-        <w:pStyle w:val="a3"/>
+        <w:pStyle w:val="ListParagraph"/>
         <w:numPr>
           <w:ilvl w:val="0"/>
           <w:numId w:val="7"/>
@@ -8754,7 +8834,7 @@
     </w:p>
     <w:p>
       <w:pPr>
-        <w:pStyle w:val="a3"/>
+        <w:pStyle w:val="ListParagraph"/>
         <w:rPr>
           <w:rFonts w:ascii="David" w:hAnsi="David" w:cs="David"/>
           <w:sz w:val="24"/>
@@ -8818,12 +8898,32 @@
           <w:szCs w:val="24"/>
           <w:rtl/>
         </w:rPr>
-        <w:t>לבעל הבית יהיה דף משלו שנותן לו יכולת לגשת לאוסף של אופציות אשר האחרים לא יכולים לגשת אליהם כגון הוספת\מחיקת (שולחנות, עובדים,מנות) הגישה לדף הזה תקרא אחרי כניסה מוצלחת של בעל</w:t>
-      </w:r>
-    </w:p>
-    <w:p>
-      <w:pPr>
-        <w:pStyle w:val="a3"/>
+        <w:t xml:space="preserve">לבעל הבית יהיה דף משלו שנותן לו יכולת לגשת לאוסף של אופציות אשר האחרים לא יכולים לגשת אליהם כגון הוספת\מחיקת (שולחנות, </w:t>
+      </w:r>
+      <w:proofErr w:type="spellStart"/>
+      <w:r>
+        <w:rPr>
+          <w:rFonts w:ascii="David" w:hAnsi="David" w:cs="David" w:hint="cs"/>
+          <w:sz w:val="24"/>
+          <w:szCs w:val="24"/>
+          <w:rtl/>
+        </w:rPr>
+        <w:t>עובדים,מנות</w:t>
+      </w:r>
+      <w:proofErr w:type="spellEnd"/>
+      <w:r>
+        <w:rPr>
+          <w:rFonts w:ascii="David" w:hAnsi="David" w:cs="David" w:hint="cs"/>
+          <w:sz w:val="24"/>
+          <w:szCs w:val="24"/>
+          <w:rtl/>
+        </w:rPr>
+        <w:t>) הגישה לדף הזה תקרא אחרי כניסה מוצלחת של בעל</w:t>
+      </w:r>
+    </w:p>
+    <w:p>
+      <w:pPr>
+        <w:pStyle w:val="ListParagraph"/>
         <w:numPr>
           <w:ilvl w:val="1"/>
           <w:numId w:val="7"/>
@@ -8847,7 +8947,7 @@
     </w:p>
     <w:p>
       <w:pPr>
-        <w:pStyle w:val="a3"/>
+        <w:pStyle w:val="ListParagraph"/>
         <w:ind w:left="1080"/>
         <w:rPr>
           <w:rFonts w:ascii="David" w:hAnsi="David" w:cs="David"/>
@@ -8917,7 +9017,7 @@
     </w:p>
     <w:p>
       <w:pPr>
-        <w:pStyle w:val="a3"/>
+        <w:pStyle w:val="ListParagraph"/>
         <w:ind w:left="1080"/>
         <w:rPr>
           <w:rFonts w:ascii="David" w:hAnsi="David" w:cs="David"/>
@@ -8955,7 +9055,7 @@
     </w:p>
     <w:p>
       <w:pPr>
-        <w:pStyle w:val="a3"/>
+        <w:pStyle w:val="ListParagraph"/>
         <w:numPr>
           <w:ilvl w:val="1"/>
           <w:numId w:val="7"/>
@@ -8979,7 +9079,7 @@
     </w:p>
     <w:p>
       <w:pPr>
-        <w:pStyle w:val="a3"/>
+        <w:pStyle w:val="ListParagraph"/>
         <w:ind w:left="1080"/>
         <w:rPr>
           <w:rFonts w:ascii="David" w:hAnsi="David" w:cs="David"/>
@@ -9050,7 +9150,7 @@
     </w:p>
     <w:p>
       <w:pPr>
-        <w:pStyle w:val="a3"/>
+        <w:pStyle w:val="ListParagraph"/>
         <w:ind w:left="1080"/>
         <w:rPr>
           <w:rFonts w:ascii="David" w:hAnsi="David" w:cs="David"/>
@@ -9071,7 +9171,7 @@
     </w:p>
     <w:p>
       <w:pPr>
-        <w:pStyle w:val="a3"/>
+        <w:pStyle w:val="ListParagraph"/>
         <w:numPr>
           <w:ilvl w:val="1"/>
           <w:numId w:val="7"/>
@@ -9095,7 +9195,7 @@
     </w:p>
     <w:p>
       <w:pPr>
-        <w:pStyle w:val="a3"/>
+        <w:pStyle w:val="ListParagraph"/>
         <w:ind w:left="1080"/>
         <w:rPr>
           <w:rFonts w:ascii="David" w:hAnsi="David" w:cs="David"/>
@@ -9165,7 +9265,7 @@
     </w:p>
     <w:p>
       <w:pPr>
-        <w:pStyle w:val="a3"/>
+        <w:pStyle w:val="ListParagraph"/>
         <w:ind w:left="1080"/>
         <w:rPr>
           <w:rFonts w:ascii="David" w:hAnsi="David" w:cs="David"/>
@@ -9203,7 +9303,7 @@
     </w:p>
     <w:p>
       <w:pPr>
-        <w:pStyle w:val="a3"/>
+        <w:pStyle w:val="ListParagraph"/>
         <w:ind w:left="1080"/>
         <w:rPr>
           <w:rFonts w:ascii="David" w:hAnsi="David" w:cs="David"/>
@@ -9215,7 +9315,7 @@
     </w:p>
     <w:p>
       <w:pPr>
-        <w:pStyle w:val="a3"/>
+        <w:pStyle w:val="ListParagraph"/>
         <w:ind w:left="1080"/>
         <w:rPr>
           <w:rFonts w:ascii="David" w:hAnsi="David" w:cs="David"/>
@@ -9227,7 +9327,7 @@
     </w:p>
     <w:p>
       <w:pPr>
-        <w:pStyle w:val="a3"/>
+        <w:pStyle w:val="ListParagraph"/>
         <w:ind w:left="1080"/>
         <w:rPr>
           <w:rFonts w:ascii="David" w:hAnsi="David" w:cs="David"/>
@@ -9239,7 +9339,7 @@
     </w:p>
     <w:p>
       <w:pPr>
-        <w:pStyle w:val="a3"/>
+        <w:pStyle w:val="ListParagraph"/>
         <w:ind w:left="1080"/>
         <w:rPr>
           <w:rFonts w:ascii="David" w:hAnsi="David" w:cs="David"/>
@@ -9251,7 +9351,7 @@
     </w:p>
     <w:p>
       <w:pPr>
-        <w:pStyle w:val="a3"/>
+        <w:pStyle w:val="ListParagraph"/>
         <w:ind w:left="1080"/>
         <w:rPr>
           <w:rFonts w:ascii="David" w:hAnsi="David" w:cs="David"/>
@@ -9263,7 +9363,7 @@
     </w:p>
     <w:p>
       <w:pPr>
-        <w:pStyle w:val="a3"/>
+        <w:pStyle w:val="ListParagraph"/>
         <w:ind w:left="1080"/>
         <w:rPr>
           <w:rFonts w:ascii="David" w:hAnsi="David" w:cs="David"/>
@@ -9275,7 +9375,7 @@
     </w:p>
     <w:p>
       <w:pPr>
-        <w:pStyle w:val="a3"/>
+        <w:pStyle w:val="ListParagraph"/>
         <w:ind w:left="1080"/>
         <w:rPr>
           <w:rFonts w:ascii="David" w:hAnsi="David" w:cs="David"/>
@@ -9346,7 +9446,7 @@
     </w:p>
     <w:p>
       <w:pPr>
-        <w:pStyle w:val="a3"/>
+        <w:pStyle w:val="ListParagraph"/>
         <w:ind w:left="1080"/>
         <w:rPr>
           <w:rFonts w:ascii="David" w:hAnsi="David" w:cs="David"/>
@@ -9367,7 +9467,7 @@
     </w:p>
     <w:p>
       <w:pPr>
-        <w:pStyle w:val="a3"/>
+        <w:pStyle w:val="ListParagraph"/>
         <w:ind w:left="1080"/>
         <w:rPr>
           <w:rFonts w:ascii="David" w:hAnsi="David" w:cs="David"/>
@@ -9379,7 +9479,7 @@
     </w:p>
     <w:p>
       <w:pPr>
-        <w:pStyle w:val="a3"/>
+        <w:pStyle w:val="ListParagraph"/>
         <w:numPr>
           <w:ilvl w:val="1"/>
           <w:numId w:val="7"/>
@@ -9420,7 +9520,7 @@
     </w:p>
     <w:p>
       <w:pPr>
-        <w:pStyle w:val="a3"/>
+        <w:pStyle w:val="ListParagraph"/>
         <w:ind w:left="1080"/>
         <w:rPr>
           <w:rFonts w:ascii="David" w:hAnsi="David" w:cs="David"/>
@@ -9491,7 +9591,7 @@
     </w:p>
     <w:p>
       <w:pPr>
-        <w:pStyle w:val="a3"/>
+        <w:pStyle w:val="ListParagraph"/>
         <w:ind w:left="1080"/>
         <w:rPr>
           <w:rFonts w:ascii="David" w:hAnsi="David" w:cs="David"/>
@@ -9503,7 +9603,7 @@
     </w:p>
     <w:p>
       <w:pPr>
-        <w:pStyle w:val="a3"/>
+        <w:pStyle w:val="ListParagraph"/>
         <w:ind w:left="1080"/>
         <w:rPr>
           <w:rFonts w:ascii="David" w:hAnsi="David" w:cs="David"/>
@@ -9575,7 +9675,7 @@
     </w:p>
     <w:p>
       <w:pPr>
-        <w:pStyle w:val="a3"/>
+        <w:pStyle w:val="ListParagraph"/>
         <w:ind w:left="1080"/>
         <w:rPr>
           <w:rFonts w:ascii="David" w:hAnsi="David" w:cs="David"/>
@@ -9587,7 +9687,7 @@
     </w:p>
     <w:p>
       <w:pPr>
-        <w:pStyle w:val="a3"/>
+        <w:pStyle w:val="ListParagraph"/>
         <w:ind w:left="1080"/>
         <w:rPr>
           <w:rFonts w:ascii="David" w:hAnsi="David" w:cs="David"/>
@@ -9599,7 +9699,7 @@
     </w:p>
     <w:p>
       <w:pPr>
-        <w:pStyle w:val="a3"/>
+        <w:pStyle w:val="ListParagraph"/>
         <w:ind w:left="1080"/>
         <w:rPr>
           <w:rFonts w:ascii="David" w:hAnsi="David" w:cs="David"/>
@@ -9610,7 +9710,7 @@
     </w:p>
     <w:p>
       <w:pPr>
-        <w:pStyle w:val="1"/>
+        <w:pStyle w:val="Heading1"/>
         <w:rPr>
           <w:sz w:val="24"/>
           <w:szCs w:val="24"/>
@@ -9649,7 +9749,7 @@
     </w:p>
     <w:p>
       <w:pPr>
-        <w:pStyle w:val="1"/>
+        <w:pStyle w:val="Heading1"/>
         <w:rPr>
           <w:sz w:val="24"/>
           <w:szCs w:val="24"/>
@@ -9668,7 +9768,7 @@
     </w:p>
     <w:p>
       <w:pPr>
-        <w:pStyle w:val="2"/>
+        <w:pStyle w:val="Heading2"/>
         <w:rPr>
           <w:sz w:val="24"/>
           <w:szCs w:val="24"/>
@@ -9705,12 +9805,13 @@
           <w:sz w:val="24"/>
           <w:szCs w:val="24"/>
           <w:rtl/>
+          <w:lang w:val="he-IL"/>
         </w:rPr>
         <w:drawing>
-          <wp:inline distT="0" distB="0" distL="0" distR="0" wp14:anchorId="1DA7B923" wp14:editId="6FFCD317">
-            <wp:extent cx="5906770" cy="6313170"/>
+          <wp:inline distT="0" distB="0" distL="0" distR="0" wp14:anchorId="5BDCBE02" wp14:editId="7818B21C">
+            <wp:extent cx="5906770" cy="6694805"/>
             <wp:effectExtent l="0" t="0" r="0" b="0"/>
-            <wp:docPr id="1690989525" name="Picture 1" descr="A screen shot of a computer"/>
+            <wp:docPr id="31018948" name="Picture 1" descr="A screen shot of a diagram&#10;&#10;AI-generated content may be incorrect."/>
             <wp:cNvGraphicFramePr>
               <a:graphicFrameLocks xmlns:a="http://schemas.openxmlformats.org/drawingml/2006/main" noChangeAspect="1"/>
             </wp:cNvGraphicFramePr>
@@ -9718,7 +9819,7 @@
               <a:graphicData uri="http://schemas.openxmlformats.org/drawingml/2006/picture">
                 <pic:pic xmlns:pic="http://schemas.openxmlformats.org/drawingml/2006/picture">
                   <pic:nvPicPr>
-                    <pic:cNvPr id="1690989525" name="Picture 1" descr="A screen shot of a computer"/>
+                    <pic:cNvPr id="31018948" name="Picture 1" descr="A screen shot of a diagram&#10;&#10;AI-generated content may be incorrect."/>
                     <pic:cNvPicPr/>
                   </pic:nvPicPr>
                   <pic:blipFill>
@@ -9736,7 +9837,7 @@
                   <pic:spPr>
                     <a:xfrm>
                       <a:off x="0" y="0"/>
-                      <a:ext cx="5906770" cy="6313170"/>
+                      <a:ext cx="5906770" cy="6694805"/>
                     </a:xfrm>
                     <a:prstGeom prst="rect">
                       <a:avLst/>
@@ -9751,7 +9852,7 @@
     </w:p>
     <w:p>
       <w:pPr>
-        <w:pStyle w:val="a3"/>
+        <w:pStyle w:val="ListParagraph"/>
         <w:numPr>
           <w:ilvl w:val="0"/>
           <w:numId w:val="4"/>
@@ -9805,7 +9906,7 @@
     </w:p>
     <w:p>
       <w:pPr>
-        <w:pStyle w:val="a3"/>
+        <w:pStyle w:val="ListParagraph"/>
         <w:numPr>
           <w:ilvl w:val="0"/>
           <w:numId w:val="4"/>
@@ -9868,7 +9969,7 @@
     </w:p>
     <w:p>
       <w:pPr>
-        <w:pStyle w:val="a3"/>
+        <w:pStyle w:val="ListParagraph"/>
         <w:numPr>
           <w:ilvl w:val="0"/>
           <w:numId w:val="4"/>
@@ -9880,6 +9981,7 @@
           <w:highlight w:val="yellow"/>
         </w:rPr>
       </w:pPr>
+      <w:proofErr w:type="spellStart"/>
       <w:r>
         <w:rPr>
           <w:rFonts w:ascii="David" w:hAnsi="David" w:cs="David" w:hint="cs"/>
@@ -9888,12 +9990,23 @@
           <w:highlight w:val="yellow"/>
           <w:rtl/>
         </w:rPr>
-        <w:t xml:space="preserve">כשהמשתש קם מהשולחן הוא יסמן את השולחן כפנוי. </w:t>
-      </w:r>
-    </w:p>
-    <w:p>
-      <w:pPr>
-        <w:pStyle w:val="a3"/>
+        <w:t>כשהמשתש</w:t>
+      </w:r>
+      <w:proofErr w:type="spellEnd"/>
+      <w:r>
+        <w:rPr>
+          <w:rFonts w:ascii="David" w:hAnsi="David" w:cs="David" w:hint="cs"/>
+          <w:sz w:val="24"/>
+          <w:szCs w:val="24"/>
+          <w:highlight w:val="yellow"/>
+          <w:rtl/>
+        </w:rPr>
+        <w:t xml:space="preserve"> קם מהשולחן הוא יסמן את השולחן כפנוי. </w:t>
+      </w:r>
+    </w:p>
+    <w:p>
+      <w:pPr>
+        <w:pStyle w:val="ListParagraph"/>
         <w:numPr>
           <w:ilvl w:val="0"/>
           <w:numId w:val="4"/>
@@ -9918,7 +10031,7 @@
     </w:p>
     <w:p>
       <w:pPr>
-        <w:pStyle w:val="a3"/>
+        <w:pStyle w:val="ListParagraph"/>
         <w:numPr>
           <w:ilvl w:val="0"/>
           <w:numId w:val="4"/>
@@ -9943,7 +10056,7 @@
     </w:p>
     <w:p>
       <w:pPr>
-        <w:pStyle w:val="a3"/>
+        <w:pStyle w:val="ListParagraph"/>
         <w:numPr>
           <w:ilvl w:val="0"/>
           <w:numId w:val="4"/>
@@ -9968,7 +10081,7 @@
     </w:p>
     <w:p>
       <w:pPr>
-        <w:pStyle w:val="a3"/>
+        <w:pStyle w:val="ListParagraph"/>
         <w:numPr>
           <w:ilvl w:val="0"/>
           <w:numId w:val="4"/>
@@ -10001,7 +10114,7 @@
     </w:p>
     <w:p>
       <w:pPr>
-        <w:pStyle w:val="a3"/>
+        <w:pStyle w:val="ListParagraph"/>
         <w:numPr>
           <w:ilvl w:val="0"/>
           <w:numId w:val="4"/>
@@ -10083,7 +10196,7 @@
     </w:p>
     <w:p>
       <w:pPr>
-        <w:pStyle w:val="a3"/>
+        <w:pStyle w:val="ListParagraph"/>
         <w:numPr>
           <w:ilvl w:val="0"/>
           <w:numId w:val="4"/>
@@ -10139,7 +10252,7 @@
     </w:p>
     <w:p>
       <w:pPr>
-        <w:pStyle w:val="a3"/>
+        <w:pStyle w:val="ListParagraph"/>
         <w:numPr>
           <w:ilvl w:val="0"/>
           <w:numId w:val="4"/>
@@ -10771,7 +10884,7 @@
     <w:lvl w:ilvl="0">
       <w:start w:val="1"/>
       <w:numFmt w:val="decimal"/>
-      <w:pStyle w:val="1"/>
+      <w:pStyle w:val="Heading1"/>
       <w:lvlText w:val="%1."/>
       <w:lvlJc w:val="left"/>
       <w:pPr>
@@ -10796,7 +10909,7 @@
     <w:lvl w:ilvl="1">
       <w:start w:val="1"/>
       <w:numFmt w:val="decimal"/>
-      <w:pStyle w:val="2"/>
+      <w:pStyle w:val="Heading2"/>
       <w:lvlText w:val="%1.%2."/>
       <w:lvlJc w:val="left"/>
       <w:pPr>
@@ -11204,7 +11317,7 @@
     <w:lvl w:ilvl="0" w:tplc="7C649374">
       <w:start w:val="1"/>
       <w:numFmt w:val="hebrew1"/>
-      <w:pStyle w:val="3"/>
+      <w:pStyle w:val="Heading3"/>
       <w:lvlText w:val="%1."/>
       <w:lvlJc w:val="left"/>
       <w:pPr>
@@ -11842,7 +11955,7 @@
     <w:lsdException w:name="Unresolved Mention" w:semiHidden="1" w:unhideWhenUsed="1"/>
     <w:lsdException w:name="Smart Link" w:semiHidden="1" w:unhideWhenUsed="1"/>
   </w:latentStyles>
-  <w:style w:type="paragraph" w:default="1" w:styleId="a">
+  <w:style w:type="paragraph" w:default="1" w:styleId="Normal">
     <w:name w:val="Normal"/>
     <w:qFormat/>
     <w:rsid w:val="001F4C7D"/>
@@ -11858,11 +11971,11 @@
       <w:szCs w:val="28"/>
     </w:rPr>
   </w:style>
-  <w:style w:type="paragraph" w:styleId="1">
+  <w:style w:type="paragraph" w:styleId="Heading1">
     <w:name w:val="heading 1"/>
-    <w:basedOn w:val="a"/>
-    <w:next w:val="a"/>
-    <w:link w:val="10"/>
+    <w:basedOn w:val="Normal"/>
+    <w:next w:val="Normal"/>
+    <w:link w:val="Heading1Char"/>
     <w:uiPriority w:val="9"/>
     <w:qFormat/>
     <w:rsid w:val="001F4C7D"/>
@@ -11880,11 +11993,11 @@
       <w:szCs w:val="26"/>
     </w:rPr>
   </w:style>
-  <w:style w:type="paragraph" w:styleId="2">
+  <w:style w:type="paragraph" w:styleId="Heading2">
     <w:name w:val="heading 2"/>
-    <w:basedOn w:val="a"/>
-    <w:next w:val="a"/>
-    <w:link w:val="20"/>
+    <w:basedOn w:val="Normal"/>
+    <w:next w:val="Normal"/>
+    <w:link w:val="Heading2Char"/>
     <w:uiPriority w:val="9"/>
     <w:unhideWhenUsed/>
     <w:qFormat/>
@@ -11902,11 +12015,11 @@
       <w:szCs w:val="26"/>
     </w:rPr>
   </w:style>
-  <w:style w:type="paragraph" w:styleId="3">
+  <w:style w:type="paragraph" w:styleId="Heading3">
     <w:name w:val="heading 3"/>
-    <w:basedOn w:val="a"/>
-    <w:next w:val="a"/>
-    <w:link w:val="30"/>
+    <w:basedOn w:val="Normal"/>
+    <w:next w:val="Normal"/>
+    <w:link w:val="Heading3Char"/>
     <w:uiPriority w:val="9"/>
     <w:unhideWhenUsed/>
     <w:qFormat/>
@@ -11925,13 +12038,13 @@
       <w:u w:val="single" w:color="000000"/>
     </w:rPr>
   </w:style>
-  <w:style w:type="character" w:default="1" w:styleId="a0">
+  <w:style w:type="character" w:default="1" w:styleId="DefaultParagraphFont">
     <w:name w:val="Default Paragraph Font"/>
     <w:uiPriority w:val="1"/>
     <w:semiHidden/>
     <w:unhideWhenUsed/>
   </w:style>
-  <w:style w:type="table" w:default="1" w:styleId="a1">
+  <w:style w:type="table" w:default="1" w:styleId="TableNormal">
     <w:name w:val="Normal Table"/>
     <w:uiPriority w:val="99"/>
     <w:semiHidden/>
@@ -11946,7 +12059,7 @@
       </w:tblCellMar>
     </w:tblPr>
   </w:style>
-  <w:style w:type="numbering" w:default="1" w:styleId="a2">
+  <w:style w:type="numbering" w:default="1" w:styleId="NoList">
     <w:name w:val="No List"/>
     <w:uiPriority w:val="99"/>
     <w:semiHidden/>
@@ -11966,9 +12079,9 @@
       </w:tblCellMar>
     </w:tblPr>
   </w:style>
-  <w:style w:type="paragraph" w:styleId="a3">
+  <w:style w:type="paragraph" w:styleId="ListParagraph">
     <w:name w:val="List Paragraph"/>
-    <w:basedOn w:val="a"/>
+    <w:basedOn w:val="Normal"/>
     <w:uiPriority w:val="34"/>
     <w:qFormat/>
     <w:rsid w:val="00CC3D20"/>
@@ -11983,10 +12096,10 @@
       <w:sz w:val="22"/>
     </w:rPr>
   </w:style>
-  <w:style w:type="paragraph" w:styleId="a4">
+  <w:style w:type="paragraph" w:styleId="Header">
     <w:name w:val="header"/>
-    <w:basedOn w:val="a"/>
-    <w:link w:val="a5"/>
+    <w:basedOn w:val="Normal"/>
+    <w:link w:val="HeaderChar"/>
     <w:uiPriority w:val="99"/>
     <w:unhideWhenUsed/>
     <w:rsid w:val="00F25502"/>
@@ -11998,10 +12111,10 @@
       <w:spacing w:line="240" w:lineRule="auto"/>
     </w:pPr>
   </w:style>
-  <w:style w:type="character" w:customStyle="1" w:styleId="a5">
-    <w:name w:val="כותרת עליונה תו"/>
-    <w:basedOn w:val="a0"/>
-    <w:link w:val="a4"/>
+  <w:style w:type="character" w:customStyle="1" w:styleId="HeaderChar">
+    <w:name w:val="Header Char"/>
+    <w:basedOn w:val="DefaultParagraphFont"/>
+    <w:link w:val="Header"/>
     <w:uiPriority w:val="99"/>
     <w:rsid w:val="00F25502"/>
     <w:rPr>
@@ -12010,9 +12123,9 @@
       <w:sz w:val="26"/>
     </w:rPr>
   </w:style>
-  <w:style w:type="table" w:styleId="a6">
+  <w:style w:type="table" w:styleId="TableGrid0">
     <w:name w:val="Table Grid"/>
-    <w:basedOn w:val="a1"/>
+    <w:basedOn w:val="TableNormal"/>
     <w:uiPriority w:val="39"/>
     <w:rsid w:val="00E015AA"/>
     <w:pPr>
@@ -12031,7 +12144,7 @@
   </w:style>
   <w:style w:type="character" w:styleId="Hyperlink">
     <w:name w:val="Hyperlink"/>
-    <w:basedOn w:val="a0"/>
+    <w:basedOn w:val="DefaultParagraphFont"/>
     <w:uiPriority w:val="99"/>
     <w:unhideWhenUsed/>
     <w:rsid w:val="000D261B"/>
@@ -12040,10 +12153,10 @@
       <w:u w:val="single"/>
     </w:rPr>
   </w:style>
-  <w:style w:type="paragraph" w:styleId="a7">
+  <w:style w:type="paragraph" w:styleId="BalloonText">
     <w:name w:val="Balloon Text"/>
-    <w:basedOn w:val="a"/>
-    <w:link w:val="a8"/>
+    <w:basedOn w:val="Normal"/>
+    <w:link w:val="BalloonTextChar"/>
     <w:uiPriority w:val="99"/>
     <w:semiHidden/>
     <w:unhideWhenUsed/>
@@ -12057,10 +12170,10 @@
       <w:szCs w:val="16"/>
     </w:rPr>
   </w:style>
-  <w:style w:type="character" w:customStyle="1" w:styleId="a8">
-    <w:name w:val="טקסט בלונים תו"/>
-    <w:basedOn w:val="a0"/>
-    <w:link w:val="a7"/>
+  <w:style w:type="character" w:customStyle="1" w:styleId="BalloonTextChar">
+    <w:name w:val="Balloon Text Char"/>
+    <w:basedOn w:val="DefaultParagraphFont"/>
+    <w:link w:val="BalloonText"/>
     <w:uiPriority w:val="99"/>
     <w:semiHidden/>
     <w:rsid w:val="00F8613E"/>
@@ -12071,10 +12184,10 @@
       <w:szCs w:val="16"/>
     </w:rPr>
   </w:style>
-  <w:style w:type="paragraph" w:styleId="HTML">
+  <w:style w:type="paragraph" w:styleId="HTMLPreformatted">
     <w:name w:val="HTML Preformatted"/>
-    <w:basedOn w:val="a"/>
-    <w:link w:val="HTML0"/>
+    <w:basedOn w:val="Normal"/>
+    <w:link w:val="HTMLPreformattedChar"/>
     <w:uiPriority w:val="99"/>
     <w:semiHidden/>
     <w:unhideWhenUsed/>
@@ -12109,10 +12222,10 @@
       <w:szCs w:val="20"/>
     </w:rPr>
   </w:style>
-  <w:style w:type="character" w:customStyle="1" w:styleId="HTML0">
-    <w:name w:val="HTML מעוצב מראש תו"/>
-    <w:basedOn w:val="a0"/>
-    <w:link w:val="HTML"/>
+  <w:style w:type="character" w:customStyle="1" w:styleId="HTMLPreformattedChar">
+    <w:name w:val="HTML Preformatted Char"/>
+    <w:basedOn w:val="DefaultParagraphFont"/>
+    <w:link w:val="HTMLPreformatted"/>
     <w:uiPriority w:val="99"/>
     <w:semiHidden/>
     <w:rsid w:val="00F83B4F"/>
@@ -12122,10 +12235,10 @@
       <w:szCs w:val="20"/>
     </w:rPr>
   </w:style>
-  <w:style w:type="character" w:customStyle="1" w:styleId="10">
-    <w:name w:val="כותרת 1 תו"/>
-    <w:basedOn w:val="a0"/>
-    <w:link w:val="1"/>
+  <w:style w:type="character" w:customStyle="1" w:styleId="Heading1Char">
+    <w:name w:val="Heading 1 Char"/>
+    <w:basedOn w:val="DefaultParagraphFont"/>
+    <w:link w:val="Heading1"/>
     <w:uiPriority w:val="9"/>
     <w:rsid w:val="001F4C7D"/>
     <w:rPr>
@@ -12137,10 +12250,10 @@
       <w:szCs w:val="26"/>
     </w:rPr>
   </w:style>
-  <w:style w:type="character" w:customStyle="1" w:styleId="20">
-    <w:name w:val="כותרת 2 תו"/>
-    <w:basedOn w:val="a0"/>
-    <w:link w:val="2"/>
+  <w:style w:type="character" w:customStyle="1" w:styleId="Heading2Char">
+    <w:name w:val="Heading 2 Char"/>
+    <w:basedOn w:val="DefaultParagraphFont"/>
+    <w:link w:val="Heading2"/>
     <w:uiPriority w:val="9"/>
     <w:rsid w:val="001F4C7D"/>
     <w:rPr>
@@ -12150,10 +12263,10 @@
       <w:szCs w:val="26"/>
     </w:rPr>
   </w:style>
-  <w:style w:type="character" w:customStyle="1" w:styleId="30">
-    <w:name w:val="כותרת 3 תו"/>
-    <w:basedOn w:val="a0"/>
-    <w:link w:val="3"/>
+  <w:style w:type="character" w:customStyle="1" w:styleId="Heading3Char">
+    <w:name w:val="Heading 3 Char"/>
+    <w:basedOn w:val="DefaultParagraphFont"/>
+    <w:link w:val="Heading3"/>
     <w:uiPriority w:val="9"/>
     <w:rsid w:val="001F4C7D"/>
     <w:rPr>
@@ -12168,7 +12281,7 @@
   </w:style>
   <w:style w:type="paragraph" w:customStyle="1" w:styleId="fs-1p4">
     <w:name w:val="fs-1p4"/>
-    <w:basedOn w:val="a"/>
+    <w:basedOn w:val="Normal"/>
     <w:rsid w:val="00A3556A"/>
     <w:pPr>
       <w:bidi w:val="0"/>
@@ -12184,7 +12297,7 @@
   </w:style>
   <w:style w:type="character" w:styleId="FollowedHyperlink">
     <w:name w:val="FollowedHyperlink"/>
-    <w:basedOn w:val="a0"/>
+    <w:basedOn w:val="DefaultParagraphFont"/>
     <w:uiPriority w:val="99"/>
     <w:semiHidden/>
     <w:unhideWhenUsed/>
@@ -12194,9 +12307,9 @@
       <w:u w:val="single"/>
     </w:rPr>
   </w:style>
-  <w:style w:type="character" w:customStyle="1" w:styleId="11">
+  <w:style w:type="character" w:customStyle="1" w:styleId="1">
     <w:name w:val="אזכור לא מזוהה1"/>
-    <w:basedOn w:val="a0"/>
+    <w:basedOn w:val="DefaultParagraphFont"/>
     <w:uiPriority w:val="99"/>
     <w:semiHidden/>
     <w:unhideWhenUsed/>

</xml_diff>